<commit_message>
Retainer updated for variable naming
</commit_message>
<xml_diff>
--- a/server/templates/retainerTemplate.docx
+++ b/server/templates/retainerTemplate.docx
@@ -2437,7 +2437,25 @@
           <w:sz w:val="24"/>
           <w:szCs w:val="24"/>
         </w:rPr>
-        <w:t>having retained the services of the Stabile Law Firm, LLC., (hereinafter referred to as the “Law Firm”) in connection with matter(s) pending in: East Rutherford Municipal Court(s), hereby agree to comply with the following:</w:t>
+        <w:t>having retained the services of the Stabile Law Firm, LLC., (hereinafter referred to as the “Law Firm”) in connection with matter(s) pending in:</w:t>
+      </w:r>
+      <w:r>
+        <w:rPr>
+          <w:rFonts w:ascii="Times New Roman" w:eastAsia="Times New Roman" w:hAnsi="Times New Roman" w:cs="Times New Roman"/>
+          <w:color w:val="000000"/>
+          <w:sz w:val="24"/>
+          <w:szCs w:val="24"/>
+        </w:rPr>
+        <w:t xml:space="preserve"> {{court_house_name}}</w:t>
+      </w:r>
+      <w:r>
+        <w:rPr>
+          <w:rFonts w:ascii="Times New Roman" w:eastAsia="Times New Roman" w:hAnsi="Times New Roman" w:cs="Times New Roman"/>
+          <w:color w:val="000000"/>
+          <w:sz w:val="24"/>
+          <w:szCs w:val="24"/>
+        </w:rPr>
+        <w:t>, hereby agree to comply with the following:</w:t>
       </w:r>
     </w:p>
     <w:p>

</xml_diff>